<commit_message>
Sun Apr 16 2017 15:31:21
</commit_message>
<xml_diff>
--- a/referencial.docx
+++ b/referencial.docx
@@ -9,6 +9,7 @@
           <w:rFonts w:ascii="Times New Roman" w:hAnsi="Times New Roman" w:cs="Times New Roman"/>
           <w:sz w:val="24"/>
           <w:szCs w:val="24"/>
+          <w:u w:val="single"/>
         </w:rPr>
       </w:pPr>
       <w:r>
@@ -19,6 +20,115 @@
         </w:rPr>
         <w:tab/>
       </w:r>
+      <w:r>
+        <w:rPr>
+          <w:rFonts w:ascii="Times New Roman" w:hAnsi="Times New Roman" w:cs="Times New Roman"/>
+          <w:sz w:val="24"/>
+          <w:szCs w:val="24"/>
+        </w:rPr>
+        <w:t xml:space="preserve">Uma grande limitação </w:t>
+      </w:r>
+      <w:proofErr w:type="gramStart"/>
+      <w:r>
+        <w:rPr>
+          <w:rFonts w:ascii="Times New Roman" w:hAnsi="Times New Roman" w:cs="Times New Roman"/>
+          <w:sz w:val="24"/>
+          <w:szCs w:val="24"/>
+        </w:rPr>
+        <w:t>dos web</w:t>
+      </w:r>
+      <w:proofErr w:type="gramEnd"/>
+      <w:r>
+        <w:rPr>
+          <w:rFonts w:ascii="Times New Roman" w:hAnsi="Times New Roman" w:cs="Times New Roman"/>
+          <w:sz w:val="24"/>
+          <w:szCs w:val="24"/>
+        </w:rPr>
+        <w:t xml:space="preserve"> apps era a sua dependência de conexão com a rede, uma desvantagem considerável em comparação com a plataforma nativa e seu </w:t>
+      </w:r>
+      <w:proofErr w:type="spellStart"/>
+      <w:r>
+        <w:rPr>
+          <w:rFonts w:ascii="Times New Roman" w:hAnsi="Times New Roman" w:cs="Times New Roman"/>
+          <w:sz w:val="24"/>
+          <w:szCs w:val="24"/>
+        </w:rPr>
+        <w:t>functionamento</w:t>
+      </w:r>
+      <w:proofErr w:type="spellEnd"/>
+      <w:r>
+        <w:rPr>
+          <w:rFonts w:ascii="Times New Roman" w:hAnsi="Times New Roman" w:cs="Times New Roman"/>
+          <w:sz w:val="24"/>
+          <w:szCs w:val="24"/>
+        </w:rPr>
+        <w:t xml:space="preserve"> off-line. Algumas alternativas foram surgindo, conforme a web foi evoluindo, para solucionar esse problema</w:t>
+      </w:r>
+      <w:r>
+        <w:rPr>
+          <w:rFonts w:ascii="Times New Roman" w:hAnsi="Times New Roman" w:cs="Times New Roman"/>
+          <w:sz w:val="24"/>
+          <w:szCs w:val="24"/>
+        </w:rPr>
+        <w:t xml:space="preserve"> entre elas a application </w:t>
+      </w:r>
+      <w:proofErr w:type="spellStart"/>
+      <w:r>
+        <w:rPr>
+          <w:rFonts w:ascii="Times New Roman" w:hAnsi="Times New Roman" w:cs="Times New Roman"/>
+          <w:sz w:val="24"/>
+          <w:szCs w:val="24"/>
+        </w:rPr>
+        <w:t>cache</w:t>
+      </w:r>
+      <w:proofErr w:type="spellEnd"/>
+      <w:r>
+        <w:rPr>
+          <w:rFonts w:ascii="Times New Roman" w:hAnsi="Times New Roman" w:cs="Times New Roman"/>
+          <w:sz w:val="24"/>
+          <w:szCs w:val="24"/>
+        </w:rPr>
+        <w:t xml:space="preserve"> (</w:t>
+      </w:r>
+      <w:proofErr w:type="spellStart"/>
+      <w:proofErr w:type="gramStart"/>
+      <w:r>
+        <w:rPr>
+          <w:rFonts w:ascii="Times New Roman" w:hAnsi="Times New Roman" w:cs="Times New Roman"/>
+          <w:sz w:val="24"/>
+          <w:szCs w:val="24"/>
+        </w:rPr>
+        <w:t>AppCache</w:t>
+      </w:r>
+      <w:proofErr w:type="spellEnd"/>
+      <w:proofErr w:type="gramEnd"/>
+      <w:r>
+        <w:rPr>
+          <w:rFonts w:ascii="Times New Roman" w:hAnsi="Times New Roman" w:cs="Times New Roman"/>
+          <w:sz w:val="24"/>
+          <w:szCs w:val="24"/>
+        </w:rPr>
+        <w:t>) que proporcionava diversos problemas para os desenvolvedores (GAUNT, 2017).</w:t>
+      </w:r>
+      <w:r>
+        <w:rPr>
+          <w:rFonts w:ascii="Times New Roman" w:hAnsi="Times New Roman" w:cs="Times New Roman"/>
+          <w:sz w:val="24"/>
+          <w:szCs w:val="24"/>
+        </w:rPr>
+        <w:t xml:space="preserve"> [CITAR?]</w:t>
+      </w:r>
+    </w:p>
+    <w:p>
+      <w:pPr>
+        <w:ind w:firstLine="708"/>
+        <w:jc w:val="both"/>
+        <w:rPr>
+          <w:rFonts w:ascii="Times New Roman" w:hAnsi="Times New Roman" w:cs="Times New Roman"/>
+          <w:sz w:val="24"/>
+          <w:szCs w:val="24"/>
+        </w:rPr>
+      </w:pPr>
       <w:proofErr w:type="spellStart"/>
       <w:r>
         <w:rPr>
@@ -257,7 +367,25 @@
           <w:sz w:val="24"/>
           <w:szCs w:val="24"/>
         </w:rPr>
-        <w:t xml:space="preserve"> (DOM). Essa característica, porém, permite o acesso à recursos como </w:t>
+        <w:t xml:space="preserve"> (DOM). Essa característica, porém, permite o acesso </w:t>
+      </w:r>
+      <w:proofErr w:type="gramStart"/>
+      <w:r>
+        <w:rPr>
+          <w:rFonts w:ascii="Times New Roman" w:hAnsi="Times New Roman" w:cs="Times New Roman"/>
+          <w:sz w:val="24"/>
+          <w:szCs w:val="24"/>
+        </w:rPr>
+        <w:t>à</w:t>
+      </w:r>
+      <w:proofErr w:type="gramEnd"/>
+      <w:r>
+        <w:rPr>
+          <w:rFonts w:ascii="Times New Roman" w:hAnsi="Times New Roman" w:cs="Times New Roman"/>
+          <w:sz w:val="24"/>
+          <w:szCs w:val="24"/>
+        </w:rPr>
+        <w:t xml:space="preserve"> recursos como </w:t>
       </w:r>
       <w:proofErr w:type="spellStart"/>
       <w:r>
@@ -329,6 +457,35 @@
         </w:rPr>
         <w:t>GAUNT, 2017).</w:t>
       </w:r>
+    </w:p>
+    <w:p>
+      <w:pPr>
+        <w:jc w:val="both"/>
+        <w:rPr>
+          <w:rFonts w:ascii="Times New Roman" w:hAnsi="Times New Roman" w:cs="Times New Roman"/>
+          <w:sz w:val="24"/>
+          <w:szCs w:val="24"/>
+        </w:rPr>
+      </w:pPr>
+      <w:r>
+        <w:rPr>
+          <w:rFonts w:ascii="Times New Roman" w:hAnsi="Times New Roman" w:cs="Times New Roman"/>
+          <w:sz w:val="24"/>
+          <w:szCs w:val="24"/>
+        </w:rPr>
+        <w:tab/>
+        <w:t xml:space="preserve">Devido ao seu poder, os </w:t>
+      </w:r>
+      <w:proofErr w:type="spellStart"/>
+      <w:r>
+        <w:rPr>
+          <w:rFonts w:ascii="Times New Roman" w:hAnsi="Times New Roman" w:cs="Times New Roman"/>
+          <w:sz w:val="24"/>
+          <w:szCs w:val="24"/>
+        </w:rPr>
+        <w:t>service</w:t>
+      </w:r>
+      <w:proofErr w:type="spellEnd"/>
       <w:r>
         <w:rPr>
           <w:rFonts w:ascii="Times New Roman" w:hAnsi="Times New Roman" w:cs="Times New Roman"/>
@@ -336,6 +493,238 @@
           <w:szCs w:val="24"/>
         </w:rPr>
         <w:t xml:space="preserve"> </w:t>
+      </w:r>
+      <w:proofErr w:type="spellStart"/>
+      <w:r>
+        <w:rPr>
+          <w:rFonts w:ascii="Times New Roman" w:hAnsi="Times New Roman" w:cs="Times New Roman"/>
+          <w:sz w:val="24"/>
+          <w:szCs w:val="24"/>
+        </w:rPr>
+        <w:t>workers</w:t>
+      </w:r>
+      <w:proofErr w:type="spellEnd"/>
+      <w:r>
+        <w:rPr>
+          <w:rFonts w:ascii="Times New Roman" w:hAnsi="Times New Roman" w:cs="Times New Roman"/>
+          <w:sz w:val="24"/>
+          <w:szCs w:val="24"/>
+        </w:rPr>
+        <w:t xml:space="preserve"> precisam ser servidos utilizando o </w:t>
+      </w:r>
+      <w:proofErr w:type="spellStart"/>
+      <w:r>
+        <w:rPr>
+          <w:rFonts w:ascii="Times New Roman" w:hAnsi="Times New Roman" w:cs="Times New Roman"/>
+          <w:sz w:val="24"/>
+          <w:szCs w:val="24"/>
+        </w:rPr>
+        <w:t>hyper</w:t>
+      </w:r>
+      <w:proofErr w:type="spellEnd"/>
+      <w:r>
+        <w:rPr>
+          <w:rFonts w:ascii="Times New Roman" w:hAnsi="Times New Roman" w:cs="Times New Roman"/>
+          <w:sz w:val="24"/>
+          <w:szCs w:val="24"/>
+        </w:rPr>
+        <w:t xml:space="preserve"> </w:t>
+      </w:r>
+      <w:proofErr w:type="spellStart"/>
+      <w:r>
+        <w:rPr>
+          <w:rFonts w:ascii="Times New Roman" w:hAnsi="Times New Roman" w:cs="Times New Roman"/>
+          <w:sz w:val="24"/>
+          <w:szCs w:val="24"/>
+        </w:rPr>
+        <w:t>text</w:t>
+      </w:r>
+      <w:proofErr w:type="spellEnd"/>
+      <w:r>
+        <w:rPr>
+          <w:rFonts w:ascii="Times New Roman" w:hAnsi="Times New Roman" w:cs="Times New Roman"/>
+          <w:sz w:val="24"/>
+          <w:szCs w:val="24"/>
+        </w:rPr>
+        <w:t xml:space="preserve"> </w:t>
+      </w:r>
+      <w:proofErr w:type="spellStart"/>
+      <w:r>
+        <w:rPr>
+          <w:rFonts w:ascii="Times New Roman" w:hAnsi="Times New Roman" w:cs="Times New Roman"/>
+          <w:sz w:val="24"/>
+          <w:szCs w:val="24"/>
+        </w:rPr>
+        <w:t>transfer</w:t>
+      </w:r>
+      <w:proofErr w:type="spellEnd"/>
+      <w:r>
+        <w:rPr>
+          <w:rFonts w:ascii="Times New Roman" w:hAnsi="Times New Roman" w:cs="Times New Roman"/>
+          <w:sz w:val="24"/>
+          <w:szCs w:val="24"/>
+        </w:rPr>
+        <w:t xml:space="preserve"> </w:t>
+      </w:r>
+      <w:proofErr w:type="spellStart"/>
+      <w:r>
+        <w:rPr>
+          <w:rFonts w:ascii="Times New Roman" w:hAnsi="Times New Roman" w:cs="Times New Roman"/>
+          <w:sz w:val="24"/>
+          <w:szCs w:val="24"/>
+        </w:rPr>
+        <w:t>protocol</w:t>
+      </w:r>
+      <w:proofErr w:type="spellEnd"/>
+      <w:r>
+        <w:rPr>
+          <w:rFonts w:ascii="Times New Roman" w:hAnsi="Times New Roman" w:cs="Times New Roman"/>
+          <w:sz w:val="24"/>
+          <w:szCs w:val="24"/>
+        </w:rPr>
+        <w:t xml:space="preserve"> </w:t>
+      </w:r>
+      <w:proofErr w:type="spellStart"/>
+      <w:r>
+        <w:rPr>
+          <w:rFonts w:ascii="Times New Roman" w:hAnsi="Times New Roman" w:cs="Times New Roman"/>
+          <w:sz w:val="24"/>
+          <w:szCs w:val="24"/>
+        </w:rPr>
+        <w:t>secure</w:t>
+      </w:r>
+      <w:proofErr w:type="spellEnd"/>
+      <w:r>
+        <w:rPr>
+          <w:rFonts w:ascii="Times New Roman" w:hAnsi="Times New Roman" w:cs="Times New Roman"/>
+          <w:sz w:val="24"/>
+          <w:szCs w:val="24"/>
+        </w:rPr>
+        <w:t xml:space="preserve"> (</w:t>
+      </w:r>
+      <w:r>
+        <w:rPr>
+          <w:rFonts w:ascii="Times New Roman" w:hAnsi="Times New Roman" w:cs="Times New Roman"/>
+          <w:sz w:val="24"/>
+          <w:szCs w:val="24"/>
+        </w:rPr>
+        <w:t>HTTPS</w:t>
+      </w:r>
+      <w:r>
+        <w:rPr>
+          <w:rFonts w:ascii="Times New Roman" w:hAnsi="Times New Roman" w:cs="Times New Roman"/>
+          <w:sz w:val="24"/>
+          <w:szCs w:val="24"/>
+        </w:rPr>
+        <w:t>)</w:t>
+      </w:r>
+      <w:r>
+        <w:rPr>
+          <w:rFonts w:ascii="Times New Roman" w:hAnsi="Times New Roman" w:cs="Times New Roman"/>
+          <w:sz w:val="24"/>
+          <w:szCs w:val="24"/>
+        </w:rPr>
+        <w:t xml:space="preserve">, a principal razão disso é a proteção do usuário final de ataques como o </w:t>
+      </w:r>
+      <w:proofErr w:type="spellStart"/>
+      <w:r>
+        <w:rPr>
+          <w:rFonts w:ascii="Times New Roman" w:hAnsi="Times New Roman" w:cs="Times New Roman"/>
+          <w:sz w:val="24"/>
+          <w:szCs w:val="24"/>
+        </w:rPr>
+        <w:t>man-in-the-middle</w:t>
+      </w:r>
+      <w:proofErr w:type="spellEnd"/>
+      <w:r>
+        <w:rPr>
+          <w:rFonts w:ascii="Times New Roman" w:hAnsi="Times New Roman" w:cs="Times New Roman"/>
+          <w:sz w:val="24"/>
+          <w:szCs w:val="24"/>
+        </w:rPr>
+        <w:t xml:space="preserve"> (W3C, 2015), </w:t>
+      </w:r>
+      <w:r>
+        <w:rPr>
+          <w:rFonts w:ascii="Times New Roman" w:hAnsi="Times New Roman" w:cs="Times New Roman"/>
+          <w:sz w:val="24"/>
+          <w:szCs w:val="24"/>
+        </w:rPr>
+        <w:t>que consiste em</w:t>
+      </w:r>
+      <w:r>
+        <w:rPr>
+          <w:rFonts w:ascii="Times New Roman" w:hAnsi="Times New Roman" w:cs="Times New Roman"/>
+          <w:sz w:val="24"/>
+          <w:szCs w:val="24"/>
+        </w:rPr>
+        <w:t xml:space="preserve"> um intermediário mal intencionado </w:t>
+      </w:r>
+      <w:r>
+        <w:rPr>
+          <w:rFonts w:ascii="Times New Roman" w:hAnsi="Times New Roman" w:cs="Times New Roman"/>
+          <w:sz w:val="24"/>
+          <w:szCs w:val="24"/>
+        </w:rPr>
+        <w:t xml:space="preserve">que </w:t>
+      </w:r>
+      <w:r>
+        <w:rPr>
+          <w:rFonts w:ascii="Times New Roman" w:hAnsi="Times New Roman" w:cs="Times New Roman"/>
+          <w:sz w:val="24"/>
+          <w:szCs w:val="24"/>
+        </w:rPr>
+        <w:t>pode filtrar e fabricar respostas</w:t>
+      </w:r>
+      <w:r>
+        <w:rPr>
+          <w:rFonts w:ascii="Times New Roman" w:hAnsi="Times New Roman" w:cs="Times New Roman"/>
+          <w:sz w:val="24"/>
+          <w:szCs w:val="24"/>
+        </w:rPr>
+        <w:t xml:space="preserve"> maliciosas</w:t>
+      </w:r>
+      <w:r>
+        <w:rPr>
+          <w:rFonts w:ascii="Times New Roman" w:hAnsi="Times New Roman" w:cs="Times New Roman"/>
+          <w:sz w:val="24"/>
+          <w:szCs w:val="24"/>
+        </w:rPr>
+        <w:t xml:space="preserve">. Para evitar esse problema e garantir a integridade da aplicação durante </w:t>
+      </w:r>
+      <w:proofErr w:type="gramStart"/>
+      <w:r>
+        <w:rPr>
+          <w:rFonts w:ascii="Times New Roman" w:hAnsi="Times New Roman" w:cs="Times New Roman"/>
+          <w:sz w:val="24"/>
+          <w:szCs w:val="24"/>
+        </w:rPr>
+        <w:t>à</w:t>
+      </w:r>
+      <w:proofErr w:type="gramEnd"/>
+      <w:r>
+        <w:rPr>
+          <w:rFonts w:ascii="Times New Roman" w:hAnsi="Times New Roman" w:cs="Times New Roman"/>
+          <w:sz w:val="24"/>
+          <w:szCs w:val="24"/>
+        </w:rPr>
+        <w:t xml:space="preserve"> sua viagem na rede é obrigatório e indispensável o uso de HTTPS</w:t>
+      </w:r>
+      <w:r>
+        <w:rPr>
+          <w:rFonts w:ascii="Times New Roman" w:hAnsi="Times New Roman" w:cs="Times New Roman"/>
+          <w:sz w:val="24"/>
+          <w:szCs w:val="24"/>
+        </w:rPr>
+        <w:t xml:space="preserve"> (GAUNT, 2017) </w:t>
+      </w:r>
+      <w:r>
+        <w:rPr>
+          <w:rFonts w:ascii="Times New Roman" w:hAnsi="Times New Roman" w:cs="Times New Roman"/>
+          <w:sz w:val="24"/>
+          <w:szCs w:val="24"/>
+        </w:rPr>
+        <w:t>.</w:t>
       </w:r>
     </w:p>
     <w:sectPr>

</xml_diff>

<commit_message>
Fri May 12 2017 21:40:45
</commit_message>
<xml_diff>
--- a/referencial.docx
+++ b/referencial.docx
@@ -1972,15 +1972,7 @@
           <w:sz w:val="24"/>
           <w:szCs w:val="24"/>
         </w:rPr>
-        <w:t xml:space="preserve">antigos controlados por  </w:t>
-      </w:r>
-      <w:r>
-        <w:rPr>
-          <w:rFonts w:cs="Times New Roman" w:ascii="Times New Roman" w:hAnsi="Times New Roman"/>
-          <w:sz w:val="24"/>
-          <w:szCs w:val="24"/>
-        </w:rPr>
-        <w:t>Fl</w:t>
+        <w:t>antigos controlados por  Fl</w:t>
       </w:r>
       <w:r>
         <w:rPr>
@@ -2202,27 +2194,7 @@
           <w:sz w:val="24"/>
           <w:szCs w:val="24"/>
         </w:rPr>
-        <w:t xml:space="preserve"> nativos, o desenvolvedor deve atentar para como o aplicativo é executado e </w:t>
-      </w:r>
-      <w:r>
-        <w:rPr>
-          <w:rFonts w:cs="Times New Roman" w:ascii="Times New Roman" w:hAnsi="Times New Roman"/>
-          <w:i w:val="false"/>
-          <w:iCs w:val="false"/>
-          <w:sz w:val="24"/>
-          <w:szCs w:val="24"/>
-        </w:rPr>
-        <w:t>exibido</w:t>
-      </w:r>
-      <w:r>
-        <w:rPr>
-          <w:rFonts w:cs="Times New Roman" w:ascii="Times New Roman" w:hAnsi="Times New Roman"/>
-          <w:i w:val="false"/>
-          <w:iCs w:val="false"/>
-          <w:sz w:val="24"/>
-          <w:szCs w:val="24"/>
-        </w:rPr>
-        <w:t xml:space="preserve"> ao usuário.</w:t>
+        <w:t xml:space="preserve"> nativos, o desenvolvedor deve atentar para como o aplicativo é executado e exibido ao usuário.</w:t>
       </w:r>
     </w:p>
     <w:p>
@@ -2240,15 +2212,6 @@
           <w:szCs w:val="24"/>
         </w:rPr>
         <w:tab/>
-      </w:r>
-      <w:r>
-        <w:rPr>
-          <w:rFonts w:cs="Times New Roman" w:ascii="Times New Roman" w:hAnsi="Times New Roman"/>
-          <w:i w:val="false"/>
-          <w:iCs w:val="false"/>
-          <w:sz w:val="24"/>
-          <w:szCs w:val="24"/>
-        </w:rPr>
         <w:t xml:space="preserve">O </w:t>
       </w:r>
       <w:r>
@@ -2259,7 +2222,37 @@
           <w:sz w:val="24"/>
           <w:szCs w:val="24"/>
         </w:rPr>
-        <w:t xml:space="preserve">web app manifest </w:t>
+        <w:t xml:space="preserve">web app manifest, </w:t>
+      </w:r>
+      <w:r>
+        <w:rPr>
+          <w:rFonts w:cs="Times New Roman" w:ascii="Times New Roman" w:hAnsi="Times New Roman"/>
+          <w:i w:val="false"/>
+          <w:iCs w:val="false"/>
+          <w:sz w:val="24"/>
+          <w:szCs w:val="24"/>
+        </w:rPr>
+        <w:t xml:space="preserve">ou simplesmente manifesto </w:t>
+      </w:r>
+      <w:r>
+        <w:rPr>
+          <w:rFonts w:cs="Times New Roman" w:ascii="Times New Roman" w:hAnsi="Times New Roman"/>
+          <w:i/>
+          <w:iCs/>
+          <w:sz w:val="24"/>
+          <w:szCs w:val="24"/>
+        </w:rPr>
+        <w:t>web</w:t>
+      </w:r>
+      <w:r>
+        <w:rPr>
+          <w:rFonts w:cs="Times New Roman" w:ascii="Times New Roman" w:hAnsi="Times New Roman"/>
+          <w:i w:val="false"/>
+          <w:iCs w:val="false"/>
+          <w:sz w:val="24"/>
+          <w:szCs w:val="24"/>
+        </w:rPr>
+        <w:t xml:space="preserve">, </w:t>
       </w:r>
       <w:r>
         <w:rPr>
@@ -2291,18 +2284,7 @@
           <w:szCs w:val="24"/>
           <w:u w:val="none"/>
         </w:rPr>
-        <w:t xml:space="preserve">) </w:t>
-      </w:r>
-      <w:r>
-        <w:rPr>
-          <w:rFonts w:cs="Times New Roman" w:ascii="Times New Roman" w:hAnsi="Times New Roman"/>
-          <w:i w:val="false"/>
-          <w:iCs w:val="false"/>
-          <w:sz w:val="24"/>
-          <w:szCs w:val="24"/>
-          <w:u w:val="none"/>
-        </w:rPr>
-        <w:t xml:space="preserve">que permite a adição de um ícone de atalho à tela inicial do aparelho, semelhante à aplicativos nativos. Apesar de poder ser utilizado em qualquer </w:t>
+        <w:t xml:space="preserve">) que permite a adição de um ícone de atalho à tela inicial do aparelho, semelhante à aplicativos nativos. Apesar de poder ser utilizado em qualquer </w:t>
       </w:r>
       <w:r>
         <w:rPr>
@@ -2368,13 +2350,262 @@
           <w:szCs w:val="24"/>
           <w:u w:val="none"/>
         </w:rPr>
-        <w:t>(KINLAN; GAUNT, 2017). […]</w:t>
+        <w:t>(KINLAN; GAUNT, 2017).</w:t>
       </w:r>
     </w:p>
     <w:p>
       <w:pPr>
         <w:pStyle w:val="Normal"/>
         <w:jc w:val="both"/>
+        <w:rPr/>
+      </w:pPr>
+      <w:r>
+        <w:rPr>
+          <w:rFonts w:cs="Times New Roman" w:ascii="Times New Roman" w:hAnsi="Times New Roman"/>
+          <w:i/>
+          <w:iCs/>
+          <w:sz w:val="24"/>
+          <w:szCs w:val="24"/>
+          <w:u w:val="none"/>
+        </w:rPr>
+        <w:tab/>
+      </w:r>
+      <w:r>
+        <w:rPr>
+          <w:rFonts w:cs="Times New Roman" w:ascii="Times New Roman" w:hAnsi="Times New Roman"/>
+          <w:i w:val="false"/>
+          <w:iCs w:val="false"/>
+          <w:sz w:val="24"/>
+          <w:szCs w:val="24"/>
+          <w:u w:val="none"/>
+        </w:rPr>
+        <w:t>É preciso destacar algumas propriedades do manifesto: a</w:t>
+      </w:r>
+      <w:r>
+        <w:rPr>
+          <w:rFonts w:cs="Times New Roman" w:ascii="Times New Roman" w:hAnsi="Times New Roman"/>
+          <w:i w:val="false"/>
+          <w:iCs w:val="false"/>
+          <w:sz w:val="24"/>
+          <w:szCs w:val="24"/>
+          <w:u w:val="none"/>
+        </w:rPr>
+        <w:t xml:space="preserve">través de </w:t>
+      </w:r>
+      <w:r>
+        <w:rPr>
+          <w:rFonts w:cs="Times New Roman" w:ascii="Times New Roman" w:hAnsi="Times New Roman"/>
+          <w:i/>
+          <w:iCs/>
+          <w:sz w:val="24"/>
+          <w:szCs w:val="24"/>
+          <w:u w:val="none"/>
+        </w:rPr>
+        <w:t xml:space="preserve">start_url, </w:t>
+      </w:r>
+      <w:r>
+        <w:rPr>
+          <w:rFonts w:cs="Times New Roman" w:ascii="Times New Roman" w:hAnsi="Times New Roman"/>
+          <w:i w:val="false"/>
+          <w:iCs w:val="false"/>
+          <w:sz w:val="24"/>
+          <w:szCs w:val="24"/>
+          <w:u w:val="none"/>
+        </w:rPr>
+        <w:t xml:space="preserve">é definida a página inicial do aplicativo, caso não seja informado nenhum valor, a páginal atual será utilizada. </w:t>
+      </w:r>
+      <w:r>
+        <w:rPr>
+          <w:rFonts w:cs="Times New Roman" w:ascii="Times New Roman" w:hAnsi="Times New Roman"/>
+          <w:i w:val="false"/>
+          <w:iCs w:val="false"/>
+          <w:sz w:val="24"/>
+          <w:szCs w:val="24"/>
+          <w:u w:val="none"/>
+        </w:rPr>
+        <w:t xml:space="preserve">Com a propriedade </w:t>
+      </w:r>
+      <w:r>
+        <w:rPr>
+          <w:rFonts w:cs="Times New Roman" w:ascii="Times New Roman" w:hAnsi="Times New Roman"/>
+          <w:i/>
+          <w:iCs/>
+          <w:sz w:val="24"/>
+          <w:szCs w:val="24"/>
+          <w:u w:val="none"/>
+        </w:rPr>
+        <w:t xml:space="preserve">icons </w:t>
+      </w:r>
+      <w:r>
+        <w:rPr>
+          <w:rFonts w:cs="Times New Roman" w:ascii="Times New Roman" w:hAnsi="Times New Roman"/>
+          <w:i w:val="false"/>
+          <w:iCs w:val="false"/>
+          <w:sz w:val="24"/>
+          <w:szCs w:val="24"/>
+          <w:u w:val="none"/>
+        </w:rPr>
+        <w:t xml:space="preserve">são definidos os ícones que poderão ser utilizados como atalho para o navegador na tela inicial do aparelho; </w:t>
+      </w:r>
+      <w:r>
+        <w:rPr>
+          <w:rFonts w:cs="Times New Roman" w:ascii="Times New Roman" w:hAnsi="Times New Roman"/>
+          <w:i/>
+          <w:iCs/>
+          <w:sz w:val="24"/>
+          <w:szCs w:val="24"/>
+          <w:u w:val="none"/>
+        </w:rPr>
+        <w:t xml:space="preserve">background_color </w:t>
+      </w:r>
+      <w:r>
+        <w:rPr>
+          <w:rFonts w:cs="Times New Roman" w:ascii="Times New Roman" w:hAnsi="Times New Roman"/>
+          <w:i w:val="false"/>
+          <w:iCs w:val="false"/>
+          <w:sz w:val="24"/>
+          <w:szCs w:val="24"/>
+          <w:u w:val="none"/>
+        </w:rPr>
+        <w:t xml:space="preserve">define a cor de fundo ao inicializar o </w:t>
+      </w:r>
+      <w:r>
+        <w:rPr>
+          <w:rFonts w:cs="Times New Roman" w:ascii="Times New Roman" w:hAnsi="Times New Roman"/>
+          <w:i/>
+          <w:iCs/>
+          <w:sz w:val="24"/>
+          <w:szCs w:val="24"/>
+          <w:u w:val="none"/>
+        </w:rPr>
+        <w:t xml:space="preserve">app, </w:t>
+      </w:r>
+      <w:r>
+        <w:rPr>
+          <w:rFonts w:cs="Times New Roman" w:ascii="Times New Roman" w:hAnsi="Times New Roman"/>
+          <w:i w:val="false"/>
+          <w:iCs w:val="false"/>
+          <w:sz w:val="24"/>
+          <w:szCs w:val="24"/>
+          <w:u w:val="none"/>
+        </w:rPr>
+        <w:t xml:space="preserve">essa cor permanece na tela até a primeira renderização do aplicativo. Para se definir a cor da barra de ferramentas do navegador utiliza-se </w:t>
+      </w:r>
+      <w:r>
+        <w:rPr>
+          <w:rFonts w:cs="Times New Roman" w:ascii="Times New Roman" w:hAnsi="Times New Roman"/>
+          <w:i/>
+          <w:iCs/>
+          <w:sz w:val="24"/>
+          <w:szCs w:val="24"/>
+          <w:u w:val="none"/>
+        </w:rPr>
+        <w:t xml:space="preserve">theme_color </w:t>
+      </w:r>
+      <w:r>
+        <w:rPr>
+          <w:rFonts w:cs="Times New Roman" w:ascii="Times New Roman" w:hAnsi="Times New Roman"/>
+          <w:i w:val="false"/>
+          <w:iCs w:val="false"/>
+          <w:sz w:val="24"/>
+          <w:szCs w:val="24"/>
+          <w:u w:val="none"/>
+        </w:rPr>
+        <w:t xml:space="preserve">e para escondê-la, o que é recomendado em </w:t>
+      </w:r>
+      <w:r>
+        <w:rPr>
+          <w:rFonts w:cs="Times New Roman" w:ascii="Times New Roman" w:hAnsi="Times New Roman"/>
+          <w:i/>
+          <w:iCs/>
+          <w:sz w:val="24"/>
+          <w:szCs w:val="24"/>
+          <w:u w:val="none"/>
+        </w:rPr>
+        <w:t xml:space="preserve">progressive web apps </w:t>
+      </w:r>
+      <w:r>
+        <w:rPr>
+          <w:rFonts w:cs="Times New Roman" w:ascii="Times New Roman" w:hAnsi="Times New Roman"/>
+          <w:i w:val="false"/>
+          <w:iCs w:val="false"/>
+          <w:sz w:val="24"/>
+          <w:szCs w:val="24"/>
+          <w:u w:val="none"/>
+        </w:rPr>
+        <w:t>para obter uma experiência semelhante à nativa</w:t>
+      </w:r>
+      <w:r>
+        <w:rPr>
+          <w:rFonts w:cs="Times New Roman" w:ascii="Times New Roman" w:hAnsi="Times New Roman"/>
+          <w:i/>
+          <w:iCs/>
+          <w:sz w:val="24"/>
+          <w:szCs w:val="24"/>
+          <w:u w:val="none"/>
+        </w:rPr>
+        <w:t xml:space="preserve">, </w:t>
+      </w:r>
+      <w:r>
+        <w:rPr>
+          <w:rFonts w:cs="Times New Roman" w:ascii="Times New Roman" w:hAnsi="Times New Roman"/>
+          <w:i w:val="false"/>
+          <w:iCs w:val="false"/>
+          <w:sz w:val="24"/>
+          <w:szCs w:val="24"/>
+          <w:u w:val="none"/>
+        </w:rPr>
+        <w:t xml:space="preserve">basta personalizar o tipo de exibição através da propriedade </w:t>
+      </w:r>
+      <w:r>
+        <w:rPr>
+          <w:rFonts w:cs="Times New Roman" w:ascii="Times New Roman" w:hAnsi="Times New Roman"/>
+          <w:i/>
+          <w:iCs/>
+          <w:sz w:val="24"/>
+          <w:szCs w:val="24"/>
+          <w:u w:val="none"/>
+        </w:rPr>
+        <w:t xml:space="preserve">display </w:t>
+      </w:r>
+      <w:r>
+        <w:rPr>
+          <w:rFonts w:cs="Times New Roman" w:ascii="Times New Roman" w:hAnsi="Times New Roman"/>
+          <w:i w:val="false"/>
+          <w:iCs w:val="false"/>
+          <w:sz w:val="24"/>
+          <w:szCs w:val="24"/>
+          <w:u w:val="none"/>
+        </w:rPr>
+        <w:t xml:space="preserve">com o valor </w:t>
+      </w:r>
+      <w:r>
+        <w:rPr>
+          <w:rFonts w:cs="Times New Roman" w:ascii="Times New Roman" w:hAnsi="Times New Roman"/>
+          <w:i/>
+          <w:iCs/>
+          <w:sz w:val="24"/>
+          <w:szCs w:val="24"/>
+          <w:u w:val="none"/>
+        </w:rPr>
+        <w:t xml:space="preserve">standalone. </w:t>
+      </w:r>
+      <w:r>
+        <w:rPr>
+          <w:rFonts w:cs="Times New Roman" w:ascii="Times New Roman" w:hAnsi="Times New Roman"/>
+          <w:i w:val="false"/>
+          <w:iCs w:val="false"/>
+          <w:sz w:val="24"/>
+          <w:szCs w:val="24"/>
+          <w:u w:val="none"/>
+        </w:rPr>
+        <w:t>Essas são apenas algumas das propriedades disponíveis para uso no arquivo manifesto.</w:t>
+      </w:r>
+    </w:p>
+    <w:p>
+      <w:pPr>
+        <w:pStyle w:val="Normal"/>
+        <w:jc w:val="both"/>
         <w:rPr>
           <w:b/>
           <w:b/>
@@ -2421,45 +2652,7 @@
           <w:u w:val="none"/>
         </w:rPr>
         <w:tab/>
-      </w:r>
-      <w:r>
-        <w:rPr>
-          <w:rFonts w:cs="Times New Roman" w:ascii="Times New Roman" w:hAnsi="Times New Roman"/>
-          <w:b w:val="false"/>
-          <w:bCs w:val="false"/>
-          <w:i w:val="false"/>
-          <w:iCs w:val="false"/>
-          <w:sz w:val="24"/>
-          <w:szCs w:val="24"/>
-          <w:u w:val="none"/>
-        </w:rPr>
-        <w:t xml:space="preserve">Algumas empresas já passaram a servir </w:t>
-      </w:r>
-      <w:r>
-        <w:rPr>
-          <w:rFonts w:cs="Times New Roman" w:ascii="Times New Roman" w:hAnsi="Times New Roman"/>
-          <w:b w:val="false"/>
-          <w:bCs w:val="false"/>
-          <w:i w:val="false"/>
-          <w:iCs w:val="false"/>
-          <w:sz w:val="24"/>
-          <w:szCs w:val="24"/>
-          <w:u w:val="none"/>
-        </w:rPr>
-        <w:t>os</w:t>
-      </w:r>
-      <w:r>
-        <w:rPr>
-          <w:rFonts w:cs="Times New Roman" w:ascii="Times New Roman" w:hAnsi="Times New Roman"/>
-          <w:b w:val="false"/>
-          <w:bCs w:val="false"/>
-          <w:i w:val="false"/>
-          <w:iCs w:val="false"/>
-          <w:sz w:val="24"/>
-          <w:szCs w:val="24"/>
-          <w:u w:val="none"/>
-        </w:rPr>
-        <w:t xml:space="preserve"> seus produtos como </w:t>
+        <w:t xml:space="preserve">Algumas empresas já passaram a servir os seus produtos como </w:t>
       </w:r>
       <w:r>
         <w:rPr>
@@ -2590,33 +2783,7 @@
           <w:szCs w:val="24"/>
           <w:u w:val="none"/>
         </w:rPr>
-        <w:t>repens</w:t>
-      </w:r>
-      <w:r>
-        <w:rPr>
-          <w:rFonts w:cs="Times New Roman" w:ascii="Times New Roman" w:hAnsi="Times New Roman"/>
-          <w:b w:val="false"/>
-          <w:bCs w:val="false"/>
-          <w:i w:val="false"/>
-          <w:iCs w:val="false"/>
-          <w:sz w:val="24"/>
-          <w:szCs w:val="24"/>
-          <w:u w:val="none"/>
-        </w:rPr>
-        <w:t>ar</w:t>
-      </w:r>
-      <w:r>
-        <w:rPr>
-          <w:rFonts w:cs="Times New Roman" w:ascii="Times New Roman" w:hAnsi="Times New Roman"/>
-          <w:b w:val="false"/>
-          <w:bCs w:val="false"/>
-          <w:i w:val="false"/>
-          <w:iCs w:val="false"/>
-          <w:sz w:val="24"/>
-          <w:szCs w:val="24"/>
-          <w:u w:val="none"/>
-        </w:rPr>
-        <w:t xml:space="preserve"> a forma como seu </w:t>
+        <w:t xml:space="preserve">repensar a forma como seu </w:t>
       </w:r>
       <w:r>
         <w:rPr>
@@ -2642,33 +2809,7 @@
           <w:szCs w:val="24"/>
           <w:u w:val="none"/>
         </w:rPr>
-        <w:t xml:space="preserve">deveria ser desenvolvido, </w:t>
-      </w:r>
-      <w:r>
-        <w:rPr>
-          <w:rFonts w:cs="Times New Roman" w:ascii="Times New Roman" w:hAnsi="Times New Roman"/>
-          <w:b w:val="false"/>
-          <w:bCs w:val="false"/>
-          <w:i w:val="false"/>
-          <w:iCs w:val="false"/>
-          <w:sz w:val="24"/>
-          <w:szCs w:val="24"/>
-          <w:u w:val="none"/>
-        </w:rPr>
-        <w:t xml:space="preserve">trazendo </w:t>
-      </w:r>
-      <w:r>
-        <w:rPr>
-          <w:rFonts w:cs="Times New Roman" w:ascii="Times New Roman" w:hAnsi="Times New Roman"/>
-          <w:b w:val="false"/>
-          <w:bCs w:val="false"/>
-          <w:i w:val="false"/>
-          <w:iCs w:val="false"/>
-          <w:sz w:val="24"/>
-          <w:szCs w:val="24"/>
-          <w:u w:val="none"/>
-        </w:rPr>
-        <w:t xml:space="preserve">funcionalidades que provessem um carregamento rápido e confiável,  disponibilidade </w:t>
+        <w:t xml:space="preserve">deveria ser desenvolvido, trazendo funcionalidades que provessem um carregamento rápido e confiável,  disponibilidade </w:t>
       </w:r>
       <w:r>
         <w:rPr>
@@ -2721,18 +2862,6 @@
           <w:u w:val="none"/>
         </w:rPr>
         <w:tab/>
-      </w:r>
-      <w:r>
-        <w:rPr>
-          <w:rFonts w:cs="Times New Roman" w:ascii="Times New Roman" w:hAnsi="Times New Roman"/>
-          <w:b w:val="false"/>
-          <w:bCs w:val="false"/>
-          <w:i w:val="false"/>
-          <w:iCs w:val="false"/>
-          <w:sz w:val="24"/>
-          <w:szCs w:val="24"/>
-          <w:u w:val="none"/>
-        </w:rPr>
         <w:t xml:space="preserve">O </w:t>
       </w:r>
       <w:r>
@@ -2759,20 +2888,7 @@
           <w:szCs w:val="24"/>
           <w:u w:val="none"/>
         </w:rPr>
-        <w:t xml:space="preserve">seu PWA, conseguiu trazer ganhos significativos em indicadores para a empresa: </w:t>
-      </w:r>
-      <w:r>
-        <w:rPr>
-          <w:rFonts w:cs="Times New Roman" w:ascii="Times New Roman" w:hAnsi="Times New Roman"/>
-          <w:b w:val="false"/>
-          <w:bCs w:val="false"/>
-          <w:i w:val="false"/>
-          <w:iCs w:val="false"/>
-          <w:sz w:val="24"/>
-          <w:szCs w:val="24"/>
-          <w:u w:val="none"/>
-        </w:rPr>
-        <w:t xml:space="preserve">o tempo de permanência médio do usuário na solução nativa era de 70 segundos, com a adoção do </w:t>
+        <w:t xml:space="preserve">seu PWA, conseguiu trazer ganhos significativos em indicadores para a empresa: o tempo de permanência médio do usuário na solução nativa era de 70 segundos, com a adoção do </w:t>
       </w:r>
       <w:r>
         <w:rPr>
@@ -2981,20 +3097,7 @@
           <w:szCs w:val="24"/>
           <w:u w:val="none"/>
         </w:rPr>
-        <w:t xml:space="preserve">O resultado foi um aumento de 104% na conversão de novos usuários, além disso,  com uma experiência melhorada, os usuários estão visitando 2 vezes mais páginas </w:t>
-      </w:r>
-      <w:r>
-        <w:rPr>
-          <w:rFonts w:cs="Times New Roman" w:ascii="Times New Roman" w:hAnsi="Times New Roman"/>
-          <w:b w:val="false"/>
-          <w:bCs w:val="false"/>
-          <w:i w:val="false"/>
-          <w:iCs w:val="false"/>
-          <w:sz w:val="24"/>
-          <w:szCs w:val="24"/>
-          <w:u w:val="none"/>
-        </w:rPr>
-        <w:t>por sessão, consistindo um aumento de 74% em todos os navegadores.</w:t>
+        <w:t>O resultado foi um aumento de 104% na conversão de novos usuários, além disso,  com uma experiência melhorada, os usuários estão visitando 2 vezes mais páginas por sessão, consistindo um aumento de 74% em todos os navegadores.</w:t>
       </w:r>
     </w:p>
     <w:p>
@@ -3047,20 +3150,7 @@
           <w:szCs w:val="24"/>
           <w:u w:val="none"/>
         </w:rPr>
-        <w:t xml:space="preserve">se beneficiam da abordagem, um exemplo disso é </w:t>
-      </w:r>
-      <w:r>
-        <w:rPr>
-          <w:rFonts w:cs="Times New Roman" w:ascii="Times New Roman" w:hAnsi="Times New Roman"/>
-          <w:b w:val="false"/>
-          <w:bCs w:val="false"/>
-          <w:i w:val="false"/>
-          <w:iCs w:val="false"/>
-          <w:sz w:val="24"/>
-          <w:szCs w:val="24"/>
-          <w:u w:val="none"/>
-        </w:rPr>
-        <w:t xml:space="preserve">o caso do </w:t>
+        <w:t xml:space="preserve">se beneficiam da abordagem, um exemplo disso é o caso do </w:t>
       </w:r>
       <w:r>
         <w:rPr>
@@ -3086,20 +3176,7 @@
           <w:szCs w:val="24"/>
           <w:u w:val="none"/>
         </w:rPr>
-        <w:t xml:space="preserve">, o maior agregador de notícias da Indonésia. </w:t>
-      </w:r>
-      <w:r>
-        <w:rPr>
-          <w:rFonts w:cs="Times New Roman" w:ascii="Times New Roman" w:hAnsi="Times New Roman"/>
-          <w:b w:val="false"/>
-          <w:bCs w:val="false"/>
-          <w:i w:val="false"/>
-          <w:iCs w:val="false"/>
-          <w:sz w:val="24"/>
-          <w:szCs w:val="24"/>
-          <w:u w:val="none"/>
-        </w:rPr>
-        <w:t xml:space="preserve">Buscando novos usuários, principalmente em áreas fora das grandes cidades, onde problemas como o uso de aparelhos modestos e conectividade instável com a </w:t>
+        <w:t xml:space="preserve">, o maior agregador de notícias da Indonésia. Buscando novos usuários, principalmente em áreas fora das grandes cidades, onde problemas como o uso de aparelhos modestos e conectividade instável com a </w:t>
       </w:r>
       <w:r>
         <w:rPr>
@@ -3212,13 +3289,7 @@
         <w:pStyle w:val="Normal"/>
         <w:spacing w:before="0" w:after="200"/>
         <w:jc w:val="both"/>
-        <w:rPr>
-          <w:b w:val="false"/>
-          <w:b w:val="false"/>
-          <w:bCs w:val="false"/>
-          <w:sz w:val="24"/>
-          <w:szCs w:val="24"/>
-        </w:rPr>
+        <w:rPr/>
       </w:pPr>
       <w:r>
         <w:rPr>
@@ -3253,7 +3324,6 @@
     <w:rPrDefault>
       <w:rPr>
         <w:rFonts w:ascii="Calibri" w:hAnsi="Calibri" w:eastAsia="Calibri" w:cs="" w:asciiTheme="minorHAnsi" w:cstheme="minorBidi" w:eastAsiaTheme="minorHAnsi" w:hAnsiTheme="minorHAnsi"/>
-        <w:sz w:val="22"/>
         <w:szCs w:val="22"/>
         <w:lang w:val="pt-BR" w:eastAsia="en-US" w:bidi="ar-SA"/>
       </w:rPr>
@@ -3413,7 +3483,7 @@
     </w:pPr>
     <w:rPr>
       <w:rFonts w:ascii="Calibri" w:hAnsi="Calibri" w:eastAsia="Calibri" w:cs="" w:asciiTheme="minorHAnsi" w:cstheme="minorBidi" w:eastAsiaTheme="minorHAnsi" w:hAnsiTheme="minorHAnsi"/>
-      <w:color w:val="auto"/>
+      <w:color w:val="00000A"/>
       <w:sz w:val="22"/>
       <w:szCs w:val="22"/>
       <w:lang w:val="pt-BR" w:eastAsia="en-US" w:bidi="ar-SA"/>

</xml_diff>